<commit_message>
Change working draft number in provisional draft
</commit_message>
<xml_diff>
--- a/Documents/ProvisionalDrafts/sarif-v1.0-wd02-provisional.docx
+++ b/Documents/ProvisionalDrafts/sarif-v1.0-wd02-provisional.docx
@@ -10,8 +10,6 @@
           <w:szCs w:val="28"/>
         </w:rPr>
       </w:pPr>
-      <w:bookmarkStart w:id="0" w:name="_GoBack"/>
-      <w:bookmarkEnd w:id="0"/>
       <w:r>
         <w:rPr>
           <w:sz w:val="28"/>
@@ -54,37 +52,44 @@
           <w:sz w:val="24"/>
           <w:szCs w:val="24"/>
         </w:rPr>
-        <w:t>01</w:t>
-      </w:r>
-    </w:p>
-    <w:p>
-      <w:pPr>
-        <w:pStyle w:val="Subtitle"/>
+        <w:t>0</w:t>
+      </w:r>
+      <w:r>
         <w:rPr>
           <w:sz w:val="24"/>
           <w:szCs w:val="24"/>
         </w:rPr>
-      </w:pPr>
-      <w:bookmarkStart w:id="1" w:name="_Toc85472892"/>
-      <w:r>
+        <w:t>2</w:t>
+      </w:r>
+    </w:p>
+    <w:p>
+      <w:pPr>
+        <w:pStyle w:val="Subtitle"/>
         <w:rPr>
           <w:sz w:val="24"/>
           <w:szCs w:val="24"/>
         </w:rPr>
-        <w:t>15 September</w:t>
-      </w:r>
+      </w:pPr>
+      <w:bookmarkStart w:id="0" w:name="_Toc85472892"/>
       <w:r>
         <w:rPr>
           <w:sz w:val="24"/>
           <w:szCs w:val="24"/>
         </w:rPr>
-        <w:t xml:space="preserve"> </w:t>
+        <w:t>15 September</w:t>
       </w:r>
       <w:r>
         <w:rPr>
           <w:sz w:val="24"/>
           <w:szCs w:val="24"/>
         </w:rPr>
+        <w:t xml:space="preserve"> </w:t>
+      </w:r>
+      <w:r>
+        <w:rPr>
+          <w:sz w:val="24"/>
+          <w:szCs w:val="24"/>
+        </w:rPr>
         <w:t>2017</w:t>
       </w:r>
     </w:p>
@@ -251,11 +256,11 @@
       <w:pPr>
         <w:pStyle w:val="Titlepageinfo"/>
       </w:pPr>
-      <w:bookmarkStart w:id="2" w:name="AdditionalArtifacts"/>
+      <w:bookmarkStart w:id="1" w:name="AdditionalArtifacts"/>
       <w:r>
         <w:t>Additional artifacts</w:t>
       </w:r>
-      <w:bookmarkEnd w:id="2"/>
+      <w:bookmarkEnd w:id="1"/>
       <w:r>
         <w:t>:</w:t>
       </w:r>
@@ -371,11 +376,11 @@
       <w:pPr>
         <w:pStyle w:val="Titlepageinfo"/>
       </w:pPr>
-      <w:bookmarkStart w:id="3" w:name="RelatedWork"/>
+      <w:bookmarkStart w:id="2" w:name="RelatedWork"/>
       <w:r>
         <w:t>Related work</w:t>
       </w:r>
-      <w:bookmarkEnd w:id="3"/>
+      <w:bookmarkEnd w:id="2"/>
       <w:r>
         <w:t>:</w:t>
       </w:r>
@@ -18285,7 +18290,12 @@
     <w:p>
       <w:pPr>
         <w:sectPr>
-          <w:footerReference w:type="default" r:id="rId23"/>
+          <w:headerReference w:type="even" r:id="rId23"/>
+          <w:headerReference w:type="default" r:id="rId24"/>
+          <w:footerReference w:type="even" r:id="rId25"/>
+          <w:footerReference w:type="default" r:id="rId26"/>
+          <w:headerReference w:type="first" r:id="rId27"/>
+          <w:footerReference w:type="first" r:id="rId28"/>
           <w:pgSz w:w="12240" w:h="15840" w:code="1"/>
           <w:pgMar w:top="1440" w:right="1440" w:bottom="720" w:left="1440" w:header="720" w:footer="720" w:gutter="0"/>
           <w:cols w:space="720"/>
@@ -18303,7 +18313,7 @@
         <w:lastRenderedPageBreak/>
         <w:t>Introduction</w:t>
       </w:r>
-      <w:bookmarkEnd w:id="1"/>
+      <w:bookmarkEnd w:id="0"/>
       <w:bookmarkEnd w:id="4"/>
       <w:bookmarkEnd w:id="5"/>
     </w:p>
@@ -18433,13 +18443,13 @@
           <w:numId w:val="2"/>
         </w:numPr>
       </w:pPr>
-      <w:bookmarkStart w:id="6" w:name="_Toc85472893"/>
-      <w:bookmarkStart w:id="7" w:name="_Toc287332007"/>
-      <w:bookmarkStart w:id="8" w:name="_Toc499727867"/>
+      <w:bookmarkStart w:id="6" w:name="_Toc499727867"/>
+      <w:bookmarkStart w:id="7" w:name="_Toc85472893"/>
+      <w:bookmarkStart w:id="8" w:name="_Toc287332007"/>
       <w:r>
         <w:t>IPR Policy</w:t>
       </w:r>
-      <w:bookmarkEnd w:id="8"/>
+      <w:bookmarkEnd w:id="6"/>
     </w:p>
     <w:p>
       <w:pPr>
@@ -18449,7 +18459,7 @@
       <w:r>
         <w:t xml:space="preserve">This Working Draft is being developed under the </w:t>
       </w:r>
-      <w:hyperlink r:id="rId24" w:anchor="RF-on-RAND-Mode" w:history="1">
+      <w:hyperlink r:id="rId29" w:anchor="RF-on-RAND-Mode" w:history="1">
         <w:r>
           <w:rPr>
             <w:rStyle w:val="Hyperlink"/>
@@ -18460,7 +18470,7 @@
       <w:r>
         <w:t xml:space="preserve"> Mode of the </w:t>
       </w:r>
-      <w:hyperlink r:id="rId25" w:history="1">
+      <w:hyperlink r:id="rId30" w:history="1">
         <w:r>
           <w:rPr>
             <w:rStyle w:val="Hyperlink"/>
@@ -18483,7 +18493,7 @@
       <w:r>
         <w:t>For information on whether any patents have been disclosed that may be essential to implementing this specification, and any offers of patent licensing terms, please refer to the Intellectual Property Rights section of the TC’s web page (</w:t>
       </w:r>
-      <w:hyperlink r:id="rId26" w:history="1">
+      <w:hyperlink r:id="rId31" w:history="1">
         <w:r>
           <w:rPr>
             <w:rStyle w:val="Hyperlink"/>
@@ -18503,8 +18513,8 @@
       <w:r>
         <w:t>Terminology</w:t>
       </w:r>
-      <w:bookmarkEnd w:id="6"/>
       <w:bookmarkEnd w:id="7"/>
+      <w:bookmarkEnd w:id="8"/>
       <w:bookmarkEnd w:id="9"/>
     </w:p>
     <w:p>
@@ -19724,7 +19734,7 @@
         </w:rPr>
         <w:t xml:space="preserve"> </w:t>
       </w:r>
-      <w:hyperlink r:id="rId27" w:history="1">
+      <w:hyperlink r:id="rId32" w:history="1">
         <w:r>
           <w:rPr>
             <w:rStyle w:val="Hyperlink"/>
@@ -19774,7 +19784,7 @@
       <w:r>
         <w:t xml:space="preserve"> </w:t>
       </w:r>
-      <w:hyperlink r:id="rId28" w:history="1">
+      <w:hyperlink r:id="rId33" w:history="1">
         <w:r>
           <w:rPr>
             <w:rStyle w:val="Hyperlink"/>
@@ -19820,7 +19830,7 @@
       <w:r>
         <w:t xml:space="preserve"> </w:t>
       </w:r>
-      <w:hyperlink r:id="rId29" w:history="1">
+      <w:hyperlink r:id="rId34" w:history="1">
         <w:r>
           <w:rPr>
             <w:rStyle w:val="Hyperlink"/>
@@ -19871,7 +19881,7 @@
       <w:r>
         <w:t xml:space="preserve">April 2017 (expires October 2017), </w:t>
       </w:r>
-      <w:hyperlink r:id="rId30" w:history="1">
+      <w:hyperlink r:id="rId35" w:history="1">
         <w:r>
           <w:rPr>
             <w:rStyle w:val="Hyperlink"/>
@@ -19920,7 +19930,7 @@
       <w:r>
         <w:t xml:space="preserve">, </w:t>
       </w:r>
-      <w:hyperlink r:id="rId31" w:history="1">
+      <w:hyperlink r:id="rId36" w:history="1">
         <w:r>
           <w:rPr>
             <w:rStyle w:val="Hyperlink"/>
@@ -19980,7 +19990,7 @@
         </w:rPr>
         <w:t xml:space="preserve"> </w:t>
       </w:r>
-      <w:hyperlink r:id="rId32" w:history="1">
+      <w:hyperlink r:id="rId37" w:history="1">
         <w:r>
           <w:rPr>
             <w:rStyle w:val="Hyperlink"/>
@@ -20031,7 +20041,7 @@
         </w:rPr>
         <w:t xml:space="preserve">Yergeau, F., "UTF-8, a transformation format of ISO 10646", STD 63, RFC 3629, DOI 10.17487/RFC3629, November 2003, </w:t>
       </w:r>
-      <w:hyperlink r:id="rId33" w:history="1">
+      <w:hyperlink r:id="rId38" w:history="1">
         <w:r>
           <w:rPr>
             <w:rStyle w:val="Hyperlink"/>
@@ -20083,7 +20093,7 @@
         </w:rPr>
         <w:t xml:space="preserve">Berners-Lee, T., Fielding, R., and L. Masinter, "Uniform Resource Identifier (URI): Generic Syntax", STD 66, RFC 3986, DOI 10.17487/RFC3986, January 2005, </w:t>
       </w:r>
-      <w:hyperlink r:id="rId34" w:history="1">
+      <w:hyperlink r:id="rId39" w:history="1">
         <w:r>
           <w:rPr>
             <w:rStyle w:val="Hyperlink"/>
@@ -20134,7 +20144,7 @@
         </w:rPr>
         <w:t xml:space="preserve">Phillips, A., Ed., and M. Davis, Ed., "Tags for Identifying Languages", BCP 47, RFC 5646, DOI 10.17487/RFC5646, September 2009, </w:t>
       </w:r>
-      <w:hyperlink r:id="rId35" w:history="1">
+      <w:hyperlink r:id="rId40" w:history="1">
         <w:r>
           <w:rPr>
             <w:rStyle w:val="Hyperlink"/>
@@ -20189,7 +20199,7 @@
       <w:r>
         <w:t xml:space="preserve">“Semantic Versioning 2.0.0”, </w:t>
       </w:r>
-      <w:hyperlink r:id="rId36" w:history="1">
+      <w:hyperlink r:id="rId41" w:history="1">
         <w:r>
           <w:rPr>
             <w:rStyle w:val="Hyperlink"/>
@@ -20234,7 +20244,7 @@
       <w:r>
         <w:t xml:space="preserve">Unicode 10.0, June 2017, </w:t>
       </w:r>
-      <w:hyperlink r:id="rId37" w:history="1">
+      <w:hyperlink r:id="rId42" w:history="1">
         <w:r>
           <w:rPr>
             <w:rStyle w:val="Hyperlink"/>
@@ -20302,7 +20312,7 @@
       <w:r>
         <w:t xml:space="preserve">, December 2011, </w:t>
       </w:r>
-      <w:hyperlink r:id="rId38" w:history="1">
+      <w:hyperlink r:id="rId43" w:history="1">
         <w:r>
           <w:rPr>
             <w:rStyle w:val="Hyperlink"/>
@@ -20345,7 +20355,7 @@
       <w:r>
         <w:t xml:space="preserve">ation technology – Programming languages – C++”, ISO/IEC 14882, December 2014, </w:t>
       </w:r>
-      <w:hyperlink r:id="rId39" w:history="1">
+      <w:hyperlink r:id="rId44" w:history="1">
         <w:r>
           <w:rPr>
             <w:rStyle w:val="Hyperlink"/>
@@ -20397,7 +20407,7 @@
       <w:r>
         <w:t xml:space="preserve">, September 2006, </w:t>
       </w:r>
-      <w:hyperlink r:id="rId40" w:history="1">
+      <w:hyperlink r:id="rId45" w:history="1">
         <w:r>
           <w:rPr>
             <w:rStyle w:val="Hyperlink"/>
@@ -56578,7 +56588,7 @@
         </w:rPr>
         <w:t xml:space="preserve">: The </w:t>
       </w:r>
-      <w:hyperlink r:id="rId41" w:anchor="wpComponentsConfClause" w:history="1">
+      <w:hyperlink r:id="rId46" w:anchor="wpComponentsConfClause" w:history="1">
         <w:r>
           <w:rPr>
             <w:rStyle w:val="Hyperlink"/>
@@ -56606,7 +56616,7 @@
         </w:rPr>
         <w:t xml:space="preserve">For the definition of ‘conformance clause,’ see </w:t>
       </w:r>
-      <w:hyperlink r:id="rId42" w:anchor="dConformanceClause" w:history="1">
+      <w:hyperlink r:id="rId47" w:anchor="dConformanceClause" w:history="1">
         <w:r>
           <w:rPr>
             <w:rStyle w:val="Hyperlink"/>
@@ -56640,7 +56650,7 @@
         </w:rPr>
         <w:br/>
       </w:r>
-      <w:hyperlink r:id="rId43" w:history="1">
+      <w:hyperlink r:id="rId48" w:history="1">
         <w:r>
           <w:rPr>
             <w:rStyle w:val="Hyperlink"/>
@@ -63303,6 +63313,16 @@
   <w:p>
     <w:pPr>
       <w:pStyle w:val="Footer"/>
+    </w:pPr>
+  </w:p>
+</w:ftr>
+</file>
+
+<file path=word/footer2.xml><?xml version="1.0" encoding="utf-8"?>
+<w:ftr xmlns:wpc="http://schemas.microsoft.com/office/word/2010/wordprocessingCanvas" xmlns:cx="http://schemas.microsoft.com/office/drawing/2014/chartex" xmlns:cx1="http://schemas.microsoft.com/office/drawing/2015/9/8/chartex" xmlns:cx2="http://schemas.microsoft.com/office/drawing/2015/10/21/chartex" xmlns:cx3="http://schemas.microsoft.com/office/drawing/2016/5/9/chartex" xmlns:cx4="http://schemas.microsoft.com/office/drawing/2016/5/10/chartex" xmlns:cx5="http://schemas.microsoft.com/office/drawing/2016/5/11/chartex" xmlns:cx6="http://schemas.microsoft.com/office/drawing/2016/5/12/chartex" xmlns:cx7="http://schemas.microsoft.com/office/drawing/2016/5/13/chartex" xmlns:cx8="http://schemas.microsoft.com/office/drawing/2016/5/14/chartex" xmlns:mc="http://schemas.openxmlformats.org/markup-compatibility/2006" xmlns:aink="http://schemas.microsoft.com/office/drawing/2016/ink" xmlns:am3d="http://schemas.microsoft.com/office/drawing/2017/model3d" xmlns:o="urn:schemas-microsoft-com:office:office" xmlns:r="http://schemas.openxmlformats.org/officeDocument/2006/relationships" xmlns:m="http://schemas.openxmlformats.org/officeDocument/2006/math" xmlns:v="urn:schemas-microsoft-com:vml" xmlns:wp14="http://schemas.microsoft.com/office/word/2010/wordprocessingDrawing" xmlns:wp="http://schemas.openxmlformats.org/drawingml/2006/wordprocessingDrawing" xmlns:w10="urn:schemas-microsoft-com:office:word" xmlns:w="http://schemas.openxmlformats.org/wordprocessingml/2006/main" xmlns:w14="http://schemas.microsoft.com/office/word/2010/wordml" xmlns:w15="http://schemas.microsoft.com/office/word/2012/wordml" xmlns:w16cid="http://schemas.microsoft.com/office/word/2016/wordml/cid" xmlns:w16se="http://schemas.microsoft.com/office/word/2015/wordml/symex" xmlns:wpg="http://schemas.microsoft.com/office/word/2010/wordprocessingGroup" xmlns:wpi="http://schemas.microsoft.com/office/word/2010/wordprocessingInk" xmlns:wne="http://schemas.microsoft.com/office/word/2006/wordml" xmlns:wps="http://schemas.microsoft.com/office/word/2010/wordprocessingShape" mc:Ignorable="w14 w15 w16se w16cid wp14">
+  <w:p>
+    <w:pPr>
+      <w:pStyle w:val="Footer"/>
       <w:tabs>
         <w:tab w:val="clear" w:pos="4320"/>
         <w:tab w:val="clear" w:pos="8640"/>
@@ -63322,7 +63342,15 @@
         <w:szCs w:val="16"/>
         <w:lang w:val="en-US"/>
       </w:rPr>
-      <w:t>sarif-v1.0-wd01</w:t>
+      <w:t>sarif-v1.0-wd0</w:t>
+    </w:r>
+    <w:r>
+      <w:rPr>
+        <w:sz w:val="16"/>
+        <w:szCs w:val="16"/>
+        <w:lang w:val="en-US"/>
+      </w:rPr>
+      <w:t>2</w:t>
     </w:r>
     <w:r>
       <w:rPr>
@@ -63330,8 +63358,25 @@
         <w:szCs w:val="16"/>
       </w:rPr>
       <w:tab/>
-      <w:t>Working Draft 01</w:t>
+      <w:t xml:space="preserve">Working Draft </w:t>
     </w:r>
+    <w:bookmarkStart w:id="3" w:name="_GoBack"/>
+    <w:r>
+      <w:rPr>
+        <w:sz w:val="16"/>
+        <w:szCs w:val="16"/>
+      </w:rPr>
+      <w:t>0</w:t>
+    </w:r>
+    <w:r>
+      <w:rPr>
+        <w:sz w:val="16"/>
+        <w:szCs w:val="16"/>
+        <w:lang w:val="en-US"/>
+      </w:rPr>
+      <w:t>2</w:t>
+    </w:r>
+    <w:bookmarkEnd w:id="3"/>
     <w:r>
       <w:rPr>
         <w:sz w:val="16"/>
@@ -63476,7 +63521,7 @@
         <w:sz w:val="16"/>
         <w:szCs w:val="16"/>
       </w:rPr>
-      <w:t>2</w:t>
+      <w:t>1</w:t>
     </w:r>
     <w:r>
       <w:rPr>
@@ -63539,6 +63584,16 @@
 </w:ftr>
 </file>
 
+<file path=word/footer3.xml><?xml version="1.0" encoding="utf-8"?>
+<w:ftr xmlns:wpc="http://schemas.microsoft.com/office/word/2010/wordprocessingCanvas" xmlns:cx="http://schemas.microsoft.com/office/drawing/2014/chartex" xmlns:cx1="http://schemas.microsoft.com/office/drawing/2015/9/8/chartex" xmlns:cx2="http://schemas.microsoft.com/office/drawing/2015/10/21/chartex" xmlns:cx3="http://schemas.microsoft.com/office/drawing/2016/5/9/chartex" xmlns:cx4="http://schemas.microsoft.com/office/drawing/2016/5/10/chartex" xmlns:cx5="http://schemas.microsoft.com/office/drawing/2016/5/11/chartex" xmlns:cx6="http://schemas.microsoft.com/office/drawing/2016/5/12/chartex" xmlns:cx7="http://schemas.microsoft.com/office/drawing/2016/5/13/chartex" xmlns:cx8="http://schemas.microsoft.com/office/drawing/2016/5/14/chartex" xmlns:mc="http://schemas.openxmlformats.org/markup-compatibility/2006" xmlns:aink="http://schemas.microsoft.com/office/drawing/2016/ink" xmlns:am3d="http://schemas.microsoft.com/office/drawing/2017/model3d" xmlns:o="urn:schemas-microsoft-com:office:office" xmlns:r="http://schemas.openxmlformats.org/officeDocument/2006/relationships" xmlns:m="http://schemas.openxmlformats.org/officeDocument/2006/math" xmlns:v="urn:schemas-microsoft-com:vml" xmlns:wp14="http://schemas.microsoft.com/office/word/2010/wordprocessingDrawing" xmlns:wp="http://schemas.openxmlformats.org/drawingml/2006/wordprocessingDrawing" xmlns:w10="urn:schemas-microsoft-com:office:word" xmlns:w="http://schemas.openxmlformats.org/wordprocessingml/2006/main" xmlns:w14="http://schemas.microsoft.com/office/word/2010/wordml" xmlns:w15="http://schemas.microsoft.com/office/word/2012/wordml" xmlns:w16cid="http://schemas.microsoft.com/office/word/2016/wordml/cid" xmlns:w16se="http://schemas.microsoft.com/office/word/2015/wordml/symex" xmlns:wpg="http://schemas.microsoft.com/office/word/2010/wordprocessingGroup" xmlns:wpi="http://schemas.microsoft.com/office/word/2010/wordprocessingInk" xmlns:wne="http://schemas.microsoft.com/office/word/2006/wordml" xmlns:wps="http://schemas.microsoft.com/office/word/2010/wordprocessingShape" mc:Ignorable="w14 w15 w16se w16cid wp14">
+  <w:p>
+    <w:pPr>
+      <w:pStyle w:val="Footer"/>
+    </w:pPr>
+  </w:p>
+</w:ftr>
+</file>
+
 <file path=word/footnotes.xml><?xml version="1.0" encoding="utf-8"?>
 <w:footnotes xmlns:wpc="http://schemas.microsoft.com/office/word/2010/wordprocessingCanvas" xmlns:cx="http://schemas.microsoft.com/office/drawing/2014/chartex" xmlns:cx1="http://schemas.microsoft.com/office/drawing/2015/9/8/chartex" xmlns:cx2="http://schemas.microsoft.com/office/drawing/2015/10/21/chartex" xmlns:cx3="http://schemas.microsoft.com/office/drawing/2016/5/9/chartex" xmlns:cx4="http://schemas.microsoft.com/office/drawing/2016/5/10/chartex" xmlns:cx5="http://schemas.microsoft.com/office/drawing/2016/5/11/chartex" xmlns:cx6="http://schemas.microsoft.com/office/drawing/2016/5/12/chartex" xmlns:cx7="http://schemas.microsoft.com/office/drawing/2016/5/13/chartex" xmlns:cx8="http://schemas.microsoft.com/office/drawing/2016/5/14/chartex" xmlns:mc="http://schemas.openxmlformats.org/markup-compatibility/2006" xmlns:aink="http://schemas.microsoft.com/office/drawing/2016/ink" xmlns:am3d="http://schemas.microsoft.com/office/drawing/2017/model3d" xmlns:o="urn:schemas-microsoft-com:office:office" xmlns:r="http://schemas.openxmlformats.org/officeDocument/2006/relationships" xmlns:m="http://schemas.openxmlformats.org/officeDocument/2006/math" xmlns:v="urn:schemas-microsoft-com:vml" xmlns:wp14="http://schemas.microsoft.com/office/word/2010/wordprocessingDrawing" xmlns:wp="http://schemas.openxmlformats.org/drawingml/2006/wordprocessingDrawing" xmlns:w10="urn:schemas-microsoft-com:office:word" xmlns:w="http://schemas.openxmlformats.org/wordprocessingml/2006/main" xmlns:w14="http://schemas.microsoft.com/office/word/2010/wordml" xmlns:w15="http://schemas.microsoft.com/office/word/2012/wordml" xmlns:w16cid="http://schemas.microsoft.com/office/word/2016/wordml/cid" xmlns:w16se="http://schemas.microsoft.com/office/word/2015/wordml/symex" xmlns:wpg="http://schemas.microsoft.com/office/word/2010/wordprocessingGroup" xmlns:wpi="http://schemas.microsoft.com/office/word/2010/wordprocessingInk" xmlns:wne="http://schemas.microsoft.com/office/word/2006/wordml" xmlns:wps="http://schemas.microsoft.com/office/word/2010/wordprocessingShape" mc:Ignorable="w14 w15 w16se w16cid wp14">
   <w:footnote w:type="separator" w:id="-1">
@@ -63558,6 +63613,36 @@
     <w:p/>
   </w:footnote>
 </w:footnotes>
+</file>
+
+<file path=word/header1.xml><?xml version="1.0" encoding="utf-8"?>
+<w:hdr xmlns:wpc="http://schemas.microsoft.com/office/word/2010/wordprocessingCanvas" xmlns:cx="http://schemas.microsoft.com/office/drawing/2014/chartex" xmlns:cx1="http://schemas.microsoft.com/office/drawing/2015/9/8/chartex" xmlns:cx2="http://schemas.microsoft.com/office/drawing/2015/10/21/chartex" xmlns:cx3="http://schemas.microsoft.com/office/drawing/2016/5/9/chartex" xmlns:cx4="http://schemas.microsoft.com/office/drawing/2016/5/10/chartex" xmlns:cx5="http://schemas.microsoft.com/office/drawing/2016/5/11/chartex" xmlns:cx6="http://schemas.microsoft.com/office/drawing/2016/5/12/chartex" xmlns:cx7="http://schemas.microsoft.com/office/drawing/2016/5/13/chartex" xmlns:cx8="http://schemas.microsoft.com/office/drawing/2016/5/14/chartex" xmlns:mc="http://schemas.openxmlformats.org/markup-compatibility/2006" xmlns:aink="http://schemas.microsoft.com/office/drawing/2016/ink" xmlns:am3d="http://schemas.microsoft.com/office/drawing/2017/model3d" xmlns:o="urn:schemas-microsoft-com:office:office" xmlns:r="http://schemas.openxmlformats.org/officeDocument/2006/relationships" xmlns:m="http://schemas.openxmlformats.org/officeDocument/2006/math" xmlns:v="urn:schemas-microsoft-com:vml" xmlns:wp14="http://schemas.microsoft.com/office/word/2010/wordprocessingDrawing" xmlns:wp="http://schemas.openxmlformats.org/drawingml/2006/wordprocessingDrawing" xmlns:w10="urn:schemas-microsoft-com:office:word" xmlns:w="http://schemas.openxmlformats.org/wordprocessingml/2006/main" xmlns:w14="http://schemas.microsoft.com/office/word/2010/wordml" xmlns:w15="http://schemas.microsoft.com/office/word/2012/wordml" xmlns:w16cid="http://schemas.microsoft.com/office/word/2016/wordml/cid" xmlns:w16se="http://schemas.microsoft.com/office/word/2015/wordml/symex" xmlns:wpg="http://schemas.microsoft.com/office/word/2010/wordprocessingGroup" xmlns:wpi="http://schemas.microsoft.com/office/word/2010/wordprocessingInk" xmlns:wne="http://schemas.microsoft.com/office/word/2006/wordml" xmlns:wps="http://schemas.microsoft.com/office/word/2010/wordprocessingShape" mc:Ignorable="w14 w15 w16se w16cid wp14">
+  <w:p>
+    <w:pPr>
+      <w:pStyle w:val="Header"/>
+    </w:pPr>
+  </w:p>
+</w:hdr>
+</file>
+
+<file path=word/header2.xml><?xml version="1.0" encoding="utf-8"?>
+<w:hdr xmlns:wpc="http://schemas.microsoft.com/office/word/2010/wordprocessingCanvas" xmlns:cx="http://schemas.microsoft.com/office/drawing/2014/chartex" xmlns:cx1="http://schemas.microsoft.com/office/drawing/2015/9/8/chartex" xmlns:cx2="http://schemas.microsoft.com/office/drawing/2015/10/21/chartex" xmlns:cx3="http://schemas.microsoft.com/office/drawing/2016/5/9/chartex" xmlns:cx4="http://schemas.microsoft.com/office/drawing/2016/5/10/chartex" xmlns:cx5="http://schemas.microsoft.com/office/drawing/2016/5/11/chartex" xmlns:cx6="http://schemas.microsoft.com/office/drawing/2016/5/12/chartex" xmlns:cx7="http://schemas.microsoft.com/office/drawing/2016/5/13/chartex" xmlns:cx8="http://schemas.microsoft.com/office/drawing/2016/5/14/chartex" xmlns:mc="http://schemas.openxmlformats.org/markup-compatibility/2006" xmlns:aink="http://schemas.microsoft.com/office/drawing/2016/ink" xmlns:am3d="http://schemas.microsoft.com/office/drawing/2017/model3d" xmlns:o="urn:schemas-microsoft-com:office:office" xmlns:r="http://schemas.openxmlformats.org/officeDocument/2006/relationships" xmlns:m="http://schemas.openxmlformats.org/officeDocument/2006/math" xmlns:v="urn:schemas-microsoft-com:vml" xmlns:wp14="http://schemas.microsoft.com/office/word/2010/wordprocessingDrawing" xmlns:wp="http://schemas.openxmlformats.org/drawingml/2006/wordprocessingDrawing" xmlns:w10="urn:schemas-microsoft-com:office:word" xmlns:w="http://schemas.openxmlformats.org/wordprocessingml/2006/main" xmlns:w14="http://schemas.microsoft.com/office/word/2010/wordml" xmlns:w15="http://schemas.microsoft.com/office/word/2012/wordml" xmlns:w16cid="http://schemas.microsoft.com/office/word/2016/wordml/cid" xmlns:w16se="http://schemas.microsoft.com/office/word/2015/wordml/symex" xmlns:wpg="http://schemas.microsoft.com/office/word/2010/wordprocessingGroup" xmlns:wpi="http://schemas.microsoft.com/office/word/2010/wordprocessingInk" xmlns:wne="http://schemas.microsoft.com/office/word/2006/wordml" xmlns:wps="http://schemas.microsoft.com/office/word/2010/wordprocessingShape" mc:Ignorable="w14 w15 w16se w16cid wp14">
+  <w:p>
+    <w:pPr>
+      <w:pStyle w:val="Header"/>
+    </w:pPr>
+  </w:p>
+</w:hdr>
+</file>
+
+<file path=word/header3.xml><?xml version="1.0" encoding="utf-8"?>
+<w:hdr xmlns:wpc="http://schemas.microsoft.com/office/word/2010/wordprocessingCanvas" xmlns:cx="http://schemas.microsoft.com/office/drawing/2014/chartex" xmlns:cx1="http://schemas.microsoft.com/office/drawing/2015/9/8/chartex" xmlns:cx2="http://schemas.microsoft.com/office/drawing/2015/10/21/chartex" xmlns:cx3="http://schemas.microsoft.com/office/drawing/2016/5/9/chartex" xmlns:cx4="http://schemas.microsoft.com/office/drawing/2016/5/10/chartex" xmlns:cx5="http://schemas.microsoft.com/office/drawing/2016/5/11/chartex" xmlns:cx6="http://schemas.microsoft.com/office/drawing/2016/5/12/chartex" xmlns:cx7="http://schemas.microsoft.com/office/drawing/2016/5/13/chartex" xmlns:cx8="http://schemas.microsoft.com/office/drawing/2016/5/14/chartex" xmlns:mc="http://schemas.openxmlformats.org/markup-compatibility/2006" xmlns:aink="http://schemas.microsoft.com/office/drawing/2016/ink" xmlns:am3d="http://schemas.microsoft.com/office/drawing/2017/model3d" xmlns:o="urn:schemas-microsoft-com:office:office" xmlns:r="http://schemas.openxmlformats.org/officeDocument/2006/relationships" xmlns:m="http://schemas.openxmlformats.org/officeDocument/2006/math" xmlns:v="urn:schemas-microsoft-com:vml" xmlns:wp14="http://schemas.microsoft.com/office/word/2010/wordprocessingDrawing" xmlns:wp="http://schemas.openxmlformats.org/drawingml/2006/wordprocessingDrawing" xmlns:w10="urn:schemas-microsoft-com:office:word" xmlns:w="http://schemas.openxmlformats.org/wordprocessingml/2006/main" xmlns:w14="http://schemas.microsoft.com/office/word/2010/wordml" xmlns:w15="http://schemas.microsoft.com/office/word/2012/wordml" xmlns:w16cid="http://schemas.microsoft.com/office/word/2016/wordml/cid" xmlns:w16se="http://schemas.microsoft.com/office/word/2015/wordml/symex" xmlns:wpg="http://schemas.microsoft.com/office/word/2010/wordprocessingGroup" xmlns:wpi="http://schemas.microsoft.com/office/word/2010/wordprocessingInk" xmlns:wne="http://schemas.microsoft.com/office/word/2006/wordml" xmlns:wps="http://schemas.microsoft.com/office/word/2010/wordprocessingShape" mc:Ignorable="w14 w15 w16se w16cid wp14">
+  <w:p>
+    <w:pPr>
+      <w:pStyle w:val="Header"/>
+    </w:pPr>
+  </w:p>
+</w:hdr>
 </file>
 
 <file path=word/numbering.xml><?xml version="1.0" encoding="utf-8"?>
@@ -70423,7 +70508,7 @@
 </file>
 
 <file path=customXml/itemProps1.xml><?xml version="1.0" encoding="utf-8"?>
-<ds:datastoreItem xmlns:ds="http://schemas.openxmlformats.org/officeDocument/2006/customXml" ds:itemID="{94ECB71D-52C1-4316-B542-C17746395157}">
+<ds:datastoreItem xmlns:ds="http://schemas.openxmlformats.org/officeDocument/2006/customXml" ds:itemID="{80B3C6CC-3206-4C00-8BAE-599B3196059D}">
   <ds:schemaRefs>
     <ds:schemaRef ds:uri="http://schemas.openxmlformats.org/officeDocument/2006/bibliography"/>
   </ds:schemaRefs>

</xml_diff>